<commit_message>
Changes in CIsco packet tracer
</commit_message>
<xml_diff>
--- a/View Network Device MAC Addresses NoAnswers.docx
+++ b/View Network Device MAC Addresses NoAnswers.docx
@@ -1960,7 +1960,27 @@
           <w:sz w:val="26"/>
           <w:szCs w:val="26"/>
         </w:rPr>
-        <w:t>S1(config)# no ip domain-lookup</w:t>
+        <w:t xml:space="preserve">S1(config)# no </w:t>
+      </w:r>
+      <w:proofErr w:type="spellStart"/>
+      <w:r>
+        <w:rPr>
+          <w:rFonts w:ascii="Courier New" w:eastAsia="Times New Roman" w:hAnsi="Courier New" w:cs="Courier New"/>
+          <w:color w:val="FFFFFF"/>
+          <w:sz w:val="26"/>
+          <w:szCs w:val="26"/>
+        </w:rPr>
+        <w:t>ip</w:t>
+      </w:r>
+      <w:proofErr w:type="spellEnd"/>
+      <w:r>
+        <w:rPr>
+          <w:rFonts w:ascii="Courier New" w:eastAsia="Times New Roman" w:hAnsi="Courier New" w:cs="Courier New"/>
+          <w:color w:val="FFFFFF"/>
+          <w:sz w:val="26"/>
+          <w:szCs w:val="26"/>
+        </w:rPr>
+        <w:t xml:space="preserve"> domain-lookup</w:t>
       </w:r>
     </w:p>
     <w:p>
@@ -2022,7 +2042,27 @@
           <w:sz w:val="26"/>
           <w:szCs w:val="26"/>
         </w:rPr>
-        <w:t>S1(config)# interface vlan 1</w:t>
+        <w:t xml:space="preserve">S1(config)# interface </w:t>
+      </w:r>
+      <w:proofErr w:type="spellStart"/>
+      <w:r>
+        <w:rPr>
+          <w:rFonts w:ascii="Courier New" w:eastAsia="Times New Roman" w:hAnsi="Courier New" w:cs="Courier New"/>
+          <w:color w:val="FFFFFF"/>
+          <w:sz w:val="26"/>
+          <w:szCs w:val="26"/>
+        </w:rPr>
+        <w:t>vlan</w:t>
+      </w:r>
+      <w:proofErr w:type="spellEnd"/>
+      <w:r>
+        <w:rPr>
+          <w:rFonts w:ascii="Courier New" w:eastAsia="Times New Roman" w:hAnsi="Courier New" w:cs="Courier New"/>
+          <w:color w:val="FFFFFF"/>
+          <w:sz w:val="26"/>
+          <w:szCs w:val="26"/>
+        </w:rPr>
+        <w:t xml:space="preserve"> 1</w:t>
       </w:r>
     </w:p>
     <w:p>
@@ -2062,7 +2102,47 @@
           <w:sz w:val="26"/>
           <w:szCs w:val="26"/>
         </w:rPr>
-        <w:t>S1(config-if)# ip address 192.168.1.2 255.255.255.0</w:t>
+        <w:t>S1(config-</w:t>
+      </w:r>
+      <w:proofErr w:type="gramStart"/>
+      <w:r>
+        <w:rPr>
+          <w:rFonts w:ascii="Courier New" w:eastAsia="Times New Roman" w:hAnsi="Courier New" w:cs="Courier New"/>
+          <w:color w:val="FFFFFF"/>
+          <w:sz w:val="26"/>
+          <w:szCs w:val="26"/>
+        </w:rPr>
+        <w:t>if)#</w:t>
+      </w:r>
+      <w:proofErr w:type="gramEnd"/>
+      <w:r>
+        <w:rPr>
+          <w:rFonts w:ascii="Courier New" w:eastAsia="Times New Roman" w:hAnsi="Courier New" w:cs="Courier New"/>
+          <w:color w:val="FFFFFF"/>
+          <w:sz w:val="26"/>
+          <w:szCs w:val="26"/>
+        </w:rPr>
+        <w:t xml:space="preserve"> </w:t>
+      </w:r>
+      <w:proofErr w:type="spellStart"/>
+      <w:r>
+        <w:rPr>
+          <w:rFonts w:ascii="Courier New" w:eastAsia="Times New Roman" w:hAnsi="Courier New" w:cs="Courier New"/>
+          <w:color w:val="FFFFFF"/>
+          <w:sz w:val="26"/>
+          <w:szCs w:val="26"/>
+        </w:rPr>
+        <w:t>ip</w:t>
+      </w:r>
+      <w:proofErr w:type="spellEnd"/>
+      <w:r>
+        <w:rPr>
+          <w:rFonts w:ascii="Courier New" w:eastAsia="Times New Roman" w:hAnsi="Courier New" w:cs="Courier New"/>
+          <w:color w:val="FFFFFF"/>
+          <w:sz w:val="26"/>
+          <w:szCs w:val="26"/>
+        </w:rPr>
+        <w:t xml:space="preserve"> address 192.168.1.2 255.255.255.0</w:t>
       </w:r>
     </w:p>
     <w:p>
@@ -2102,7 +2182,27 @@
           <w:sz w:val="26"/>
           <w:szCs w:val="26"/>
         </w:rPr>
-        <w:t>S1(config-if)# no shutdown</w:t>
+        <w:t>S1(config-</w:t>
+      </w:r>
+      <w:proofErr w:type="gramStart"/>
+      <w:r>
+        <w:rPr>
+          <w:rFonts w:ascii="Courier New" w:eastAsia="Times New Roman" w:hAnsi="Courier New" w:cs="Courier New"/>
+          <w:color w:val="FFFFFF"/>
+          <w:sz w:val="26"/>
+          <w:szCs w:val="26"/>
+        </w:rPr>
+        <w:t>if)#</w:t>
+      </w:r>
+      <w:proofErr w:type="gramEnd"/>
+      <w:r>
+        <w:rPr>
+          <w:rFonts w:ascii="Courier New" w:eastAsia="Times New Roman" w:hAnsi="Courier New" w:cs="Courier New"/>
+          <w:color w:val="FFFFFF"/>
+          <w:sz w:val="26"/>
+          <w:szCs w:val="26"/>
+        </w:rPr>
+        <w:t xml:space="preserve"> no shutdown</w:t>
       </w:r>
     </w:p>
     <w:p>
@@ -2142,7 +2242,27 @@
           <w:sz w:val="26"/>
           <w:szCs w:val="26"/>
         </w:rPr>
-        <w:t>S1(config-if)# end</w:t>
+        <w:t>S1(config-</w:t>
+      </w:r>
+      <w:proofErr w:type="gramStart"/>
+      <w:r>
+        <w:rPr>
+          <w:rFonts w:ascii="Courier New" w:eastAsia="Times New Roman" w:hAnsi="Courier New" w:cs="Courier New"/>
+          <w:color w:val="FFFFFF"/>
+          <w:sz w:val="26"/>
+          <w:szCs w:val="26"/>
+        </w:rPr>
+        <w:t>if)#</w:t>
+      </w:r>
+      <w:proofErr w:type="gramEnd"/>
+      <w:r>
+        <w:rPr>
+          <w:rFonts w:ascii="Courier New" w:eastAsia="Times New Roman" w:hAnsi="Courier New" w:cs="Courier New"/>
+          <w:color w:val="FFFFFF"/>
+          <w:sz w:val="26"/>
+          <w:szCs w:val="26"/>
+        </w:rPr>
+        <w:t xml:space="preserve"> end</w:t>
       </w:r>
     </w:p>
     <w:p>
@@ -2358,7 +2478,33 @@
           <w:szCs w:val="26"/>
           <w:bdr w:val="none" w:sz="0" w:space="0" w:color="auto" w:frame="1"/>
         </w:rPr>
-        <w:t>00-05-9A-3C-78-00        00:05:9A:3C:78:00           0005.9A3C.7800</w:t>
+        <w:t>00-05-9A-3C-78-00        00:05:9A:3</w:t>
+      </w:r>
+      <w:proofErr w:type="gramStart"/>
+      <w:r>
+        <w:rPr>
+          <w:rFonts w:ascii="inherit" w:eastAsia="Times New Roman" w:hAnsi="inherit" w:cs="Times New Roman"/>
+          <w:b/>
+          <w:bCs/>
+          <w:color w:val="222222"/>
+          <w:sz w:val="26"/>
+          <w:szCs w:val="26"/>
+          <w:bdr w:val="none" w:sz="0" w:space="0" w:color="auto" w:frame="1"/>
+        </w:rPr>
+        <w:t>C:78:00</w:t>
+      </w:r>
+      <w:proofErr w:type="gramEnd"/>
+      <w:r>
+        <w:rPr>
+          <w:rFonts w:ascii="inherit" w:eastAsia="Times New Roman" w:hAnsi="inherit" w:cs="Times New Roman"/>
+          <w:b/>
+          <w:bCs/>
+          <w:color w:val="222222"/>
+          <w:sz w:val="26"/>
+          <w:szCs w:val="26"/>
+          <w:bdr w:val="none" w:sz="0" w:space="0" w:color="auto" w:frame="1"/>
+        </w:rPr>
+        <w:t>           0005.9A3C.7800</w:t>
       </w:r>
     </w:p>
     <w:p>
@@ -2416,7 +2562,27 @@
           <w:sz w:val="26"/>
           <w:szCs w:val="26"/>
         </w:rPr>
-        <w:t>You will issue commands to display the MAC addresses on a PC and a switch, and analyze the properties of each one.</w:t>
+        <w:t xml:space="preserve">You will issue commands to display the MAC addresses on a PC and a </w:t>
+      </w:r>
+      <w:proofErr w:type="gramStart"/>
+      <w:r>
+        <w:rPr>
+          <w:rFonts w:ascii="Helvetica" w:eastAsia="Times New Roman" w:hAnsi="Helvetica" w:cs="Times New Roman"/>
+          <w:color w:val="222222"/>
+          <w:sz w:val="26"/>
+          <w:szCs w:val="26"/>
+        </w:rPr>
+        <w:t>switch, and</w:t>
+      </w:r>
+      <w:proofErr w:type="gramEnd"/>
+      <w:r>
+        <w:rPr>
+          <w:rFonts w:ascii="Helvetica" w:eastAsia="Times New Roman" w:hAnsi="Helvetica" w:cs="Times New Roman"/>
+          <w:color w:val="222222"/>
+          <w:sz w:val="26"/>
+          <w:szCs w:val="26"/>
+        </w:rPr>
+        <w:t xml:space="preserve"> analyze the properties of each one.</w:t>
       </w:r>
     </w:p>
     <w:p>
@@ -2801,7 +2967,27 @@
           <w:sz w:val="18"/>
           <w:szCs w:val="18"/>
         </w:rPr>
-        <w:t xml:space="preserve">   Connection-specific DNS Suffix  . :</w:t>
+        <w:t xml:space="preserve">   Connection-specific DNS </w:t>
+      </w:r>
+      <w:proofErr w:type="gramStart"/>
+      <w:r>
+        <w:rPr>
+          <w:rFonts w:ascii="Courier New" w:eastAsia="Times New Roman" w:hAnsi="Courier New" w:cs="Courier New"/>
+          <w:color w:val="FFFFFF"/>
+          <w:sz w:val="18"/>
+          <w:szCs w:val="18"/>
+        </w:rPr>
+        <w:t>Suffix  .</w:t>
+      </w:r>
+      <w:proofErr w:type="gramEnd"/>
+      <w:r>
+        <w:rPr>
+          <w:rFonts w:ascii="Courier New" w:eastAsia="Times New Roman" w:hAnsi="Courier New" w:cs="Courier New"/>
+          <w:color w:val="FFFFFF"/>
+          <w:sz w:val="18"/>
+          <w:szCs w:val="18"/>
+        </w:rPr>
+        <w:t xml:space="preserve"> :</w:t>
       </w:r>
     </w:p>
     <w:p>
@@ -2841,7 +3027,27 @@
           <w:sz w:val="18"/>
           <w:szCs w:val="18"/>
         </w:rPr>
-        <w:t xml:space="preserve">   Description . . . . . . . . . . . : Intel(R) 82577LM Gigabit Network Connection</w:t>
+        <w:t xml:space="preserve">   Description . . . . . . </w:t>
+      </w:r>
+      <w:proofErr w:type="gramStart"/>
+      <w:r>
+        <w:rPr>
+          <w:rFonts w:ascii="Courier New" w:eastAsia="Times New Roman" w:hAnsi="Courier New" w:cs="Courier New"/>
+          <w:color w:val="FFFFFF"/>
+          <w:sz w:val="18"/>
+          <w:szCs w:val="18"/>
+        </w:rPr>
+        <w:t>. . . .</w:t>
+      </w:r>
+      <w:proofErr w:type="gramEnd"/>
+      <w:r>
+        <w:rPr>
+          <w:rFonts w:ascii="Courier New" w:eastAsia="Times New Roman" w:hAnsi="Courier New" w:cs="Courier New"/>
+          <w:color w:val="FFFFFF"/>
+          <w:sz w:val="18"/>
+          <w:szCs w:val="18"/>
+        </w:rPr>
+        <w:t xml:space="preserve"> . : Intel(R) 82577LM Gigabit Network Connection</w:t>
       </w:r>
     </w:p>
     <w:p>
@@ -2881,7 +3087,27 @@
           <w:sz w:val="18"/>
           <w:szCs w:val="18"/>
         </w:rPr>
-        <w:t xml:space="preserve">   Physical Address. . . . . . . . . : 5C-26-0A-24-2A-60</w:t>
+        <w:t xml:space="preserve">   Physical Address. . . . . . </w:t>
+      </w:r>
+      <w:proofErr w:type="gramStart"/>
+      <w:r>
+        <w:rPr>
+          <w:rFonts w:ascii="Courier New" w:eastAsia="Times New Roman" w:hAnsi="Courier New" w:cs="Courier New"/>
+          <w:color w:val="FFFFFF"/>
+          <w:sz w:val="18"/>
+          <w:szCs w:val="18"/>
+        </w:rPr>
+        <w:t>. . . :</w:t>
+      </w:r>
+      <w:proofErr w:type="gramEnd"/>
+      <w:r>
+        <w:rPr>
+          <w:rFonts w:ascii="Courier New" w:eastAsia="Times New Roman" w:hAnsi="Courier New" w:cs="Courier New"/>
+          <w:color w:val="FFFFFF"/>
+          <w:sz w:val="18"/>
+          <w:szCs w:val="18"/>
+        </w:rPr>
+        <w:t xml:space="preserve"> 5C-26-0A-24-2A-60</w:t>
       </w:r>
     </w:p>
     <w:p>
@@ -2921,7 +3147,27 @@
           <w:sz w:val="18"/>
           <w:szCs w:val="18"/>
         </w:rPr>
-        <w:t xml:space="preserve">   DHCP Enabled. . . . . . . . . . . : Yes</w:t>
+        <w:t xml:space="preserve">   DHCP Enabled. . . . . . </w:t>
+      </w:r>
+      <w:proofErr w:type="gramStart"/>
+      <w:r>
+        <w:rPr>
+          <w:rFonts w:ascii="Courier New" w:eastAsia="Times New Roman" w:hAnsi="Courier New" w:cs="Courier New"/>
+          <w:color w:val="FFFFFF"/>
+          <w:sz w:val="18"/>
+          <w:szCs w:val="18"/>
+        </w:rPr>
+        <w:t>. . . .</w:t>
+      </w:r>
+      <w:proofErr w:type="gramEnd"/>
+      <w:r>
+        <w:rPr>
+          <w:rFonts w:ascii="Courier New" w:eastAsia="Times New Roman" w:hAnsi="Courier New" w:cs="Courier New"/>
+          <w:color w:val="FFFFFF"/>
+          <w:sz w:val="18"/>
+          <w:szCs w:val="18"/>
+        </w:rPr>
+        <w:t xml:space="preserve"> . : Yes</w:t>
       </w:r>
     </w:p>
     <w:p>
@@ -2961,7 +3207,27 @@
           <w:sz w:val="18"/>
           <w:szCs w:val="18"/>
         </w:rPr>
-        <w:t xml:space="preserve">   Autoconfiguration Enabled . . . . : Yes</w:t>
+        <w:t xml:space="preserve">   Autoconfiguration Enabled </w:t>
+      </w:r>
+      <w:proofErr w:type="gramStart"/>
+      <w:r>
+        <w:rPr>
+          <w:rFonts w:ascii="Courier New" w:eastAsia="Times New Roman" w:hAnsi="Courier New" w:cs="Courier New"/>
+          <w:color w:val="FFFFFF"/>
+          <w:sz w:val="18"/>
+          <w:szCs w:val="18"/>
+        </w:rPr>
+        <w:t>. . . .</w:t>
+      </w:r>
+      <w:proofErr w:type="gramEnd"/>
+      <w:r>
+        <w:rPr>
+          <w:rFonts w:ascii="Courier New" w:eastAsia="Times New Roman" w:hAnsi="Courier New" w:cs="Courier New"/>
+          <w:color w:val="FFFFFF"/>
+          <w:sz w:val="18"/>
+          <w:szCs w:val="18"/>
+        </w:rPr>
+        <w:t xml:space="preserve"> : Yes</w:t>
       </w:r>
     </w:p>
     <w:p>
@@ -3001,7 +3267,27 @@
           <w:sz w:val="18"/>
           <w:szCs w:val="18"/>
         </w:rPr>
-        <w:t xml:space="preserve">   Link-local IPv6 Address . . . . . : fe80::b875:731b:3c7b:c0b1%10(Preferred)</w:t>
+        <w:t xml:space="preserve">   Link-local IPv6 Address </w:t>
+      </w:r>
+      <w:proofErr w:type="gramStart"/>
+      <w:r>
+        <w:rPr>
+          <w:rFonts w:ascii="Courier New" w:eastAsia="Times New Roman" w:hAnsi="Courier New" w:cs="Courier New"/>
+          <w:color w:val="FFFFFF"/>
+          <w:sz w:val="18"/>
+          <w:szCs w:val="18"/>
+        </w:rPr>
+        <w:t>. . . .</w:t>
+      </w:r>
+      <w:proofErr w:type="gramEnd"/>
+      <w:r>
+        <w:rPr>
+          <w:rFonts w:ascii="Courier New" w:eastAsia="Times New Roman" w:hAnsi="Courier New" w:cs="Courier New"/>
+          <w:color w:val="FFFFFF"/>
+          <w:sz w:val="18"/>
+          <w:szCs w:val="18"/>
+        </w:rPr>
+        <w:t xml:space="preserve"> . : fe80::b875:731b:3c7b:c0b1%10(Preferred)</w:t>
       </w:r>
     </w:p>
     <w:p>
@@ -3041,7 +3327,27 @@
           <w:sz w:val="18"/>
           <w:szCs w:val="18"/>
         </w:rPr>
-        <w:t xml:space="preserve">   IPv4 Address. . . . . . . . . . . : 192.168.1.147(Preferred)</w:t>
+        <w:t xml:space="preserve">   IPv4 Address. . . . . . </w:t>
+      </w:r>
+      <w:proofErr w:type="gramStart"/>
+      <w:r>
+        <w:rPr>
+          <w:rFonts w:ascii="Courier New" w:eastAsia="Times New Roman" w:hAnsi="Courier New" w:cs="Courier New"/>
+          <w:color w:val="FFFFFF"/>
+          <w:sz w:val="18"/>
+          <w:szCs w:val="18"/>
+        </w:rPr>
+        <w:t>. . . .</w:t>
+      </w:r>
+      <w:proofErr w:type="gramEnd"/>
+      <w:r>
+        <w:rPr>
+          <w:rFonts w:ascii="Courier New" w:eastAsia="Times New Roman" w:hAnsi="Courier New" w:cs="Courier New"/>
+          <w:color w:val="FFFFFF"/>
+          <w:sz w:val="18"/>
+          <w:szCs w:val="18"/>
+        </w:rPr>
+        <w:t xml:space="preserve"> . : 192.168.1.147(Preferred)</w:t>
       </w:r>
     </w:p>
     <w:p>
@@ -3082,7 +3388,27 @@
           <w:szCs w:val="18"/>
         </w:rPr>
         <w:lastRenderedPageBreak/>
-        <w:t xml:space="preserve">   Subnet Mask . . . . . . . . . . . : 255.255.255.0</w:t>
+        <w:t xml:space="preserve">   Subnet Mask . . . . . . </w:t>
+      </w:r>
+      <w:proofErr w:type="gramStart"/>
+      <w:r>
+        <w:rPr>
+          <w:rFonts w:ascii="Courier New" w:eastAsia="Times New Roman" w:hAnsi="Courier New" w:cs="Courier New"/>
+          <w:color w:val="FFFFFF"/>
+          <w:sz w:val="18"/>
+          <w:szCs w:val="18"/>
+        </w:rPr>
+        <w:t>. . . .</w:t>
+      </w:r>
+      <w:proofErr w:type="gramEnd"/>
+      <w:r>
+        <w:rPr>
+          <w:rFonts w:ascii="Courier New" w:eastAsia="Times New Roman" w:hAnsi="Courier New" w:cs="Courier New"/>
+          <w:color w:val="FFFFFF"/>
+          <w:sz w:val="18"/>
+          <w:szCs w:val="18"/>
+        </w:rPr>
+        <w:t xml:space="preserve"> . : 255.255.255.0</w:t>
       </w:r>
     </w:p>
     <w:p>
@@ -3122,7 +3448,27 @@
           <w:sz w:val="18"/>
           <w:szCs w:val="18"/>
         </w:rPr>
-        <w:t xml:space="preserve">   Lease Obtained. . . . . . . . . . : Friday, September 6, 2019 11:08:36 AM</w:t>
+        <w:t xml:space="preserve">   Lease Obtained. . . . . . </w:t>
+      </w:r>
+      <w:proofErr w:type="gramStart"/>
+      <w:r>
+        <w:rPr>
+          <w:rFonts w:ascii="Courier New" w:eastAsia="Times New Roman" w:hAnsi="Courier New" w:cs="Courier New"/>
+          <w:color w:val="FFFFFF"/>
+          <w:sz w:val="18"/>
+          <w:szCs w:val="18"/>
+        </w:rPr>
+        <w:t>. . . .</w:t>
+      </w:r>
+      <w:proofErr w:type="gramEnd"/>
+      <w:r>
+        <w:rPr>
+          <w:rFonts w:ascii="Courier New" w:eastAsia="Times New Roman" w:hAnsi="Courier New" w:cs="Courier New"/>
+          <w:color w:val="FFFFFF"/>
+          <w:sz w:val="18"/>
+          <w:szCs w:val="18"/>
+        </w:rPr>
+        <w:t xml:space="preserve"> : Friday, September 6, 2019 11:08:36 AM</w:t>
       </w:r>
     </w:p>
     <w:p>
@@ -3162,7 +3508,27 @@
           <w:sz w:val="18"/>
           <w:szCs w:val="18"/>
         </w:rPr>
-        <w:t xml:space="preserve">   Lease Expires . . . . . . . . . . : Saturday, September 7, 2019 11:08:36 AM</w:t>
+        <w:t xml:space="preserve">   Lease Expires . . . . . . </w:t>
+      </w:r>
+      <w:proofErr w:type="gramStart"/>
+      <w:r>
+        <w:rPr>
+          <w:rFonts w:ascii="Courier New" w:eastAsia="Times New Roman" w:hAnsi="Courier New" w:cs="Courier New"/>
+          <w:color w:val="FFFFFF"/>
+          <w:sz w:val="18"/>
+          <w:szCs w:val="18"/>
+        </w:rPr>
+        <w:t>. . . .</w:t>
+      </w:r>
+      <w:proofErr w:type="gramEnd"/>
+      <w:r>
+        <w:rPr>
+          <w:rFonts w:ascii="Courier New" w:eastAsia="Times New Roman" w:hAnsi="Courier New" w:cs="Courier New"/>
+          <w:color w:val="FFFFFF"/>
+          <w:sz w:val="18"/>
+          <w:szCs w:val="18"/>
+        </w:rPr>
+        <w:t xml:space="preserve"> : Saturday, September 7, 2019 11:08:36 AM</w:t>
       </w:r>
     </w:p>
     <w:p>
@@ -3202,7 +3568,27 @@
           <w:sz w:val="18"/>
           <w:szCs w:val="18"/>
         </w:rPr>
-        <w:t xml:space="preserve">   Default Gateway . . . . . . . . . : 192.168.1.1</w:t>
+        <w:t xml:space="preserve">   Default Gateway . . . . . . </w:t>
+      </w:r>
+      <w:proofErr w:type="gramStart"/>
+      <w:r>
+        <w:rPr>
+          <w:rFonts w:ascii="Courier New" w:eastAsia="Times New Roman" w:hAnsi="Courier New" w:cs="Courier New"/>
+          <w:color w:val="FFFFFF"/>
+          <w:sz w:val="18"/>
+          <w:szCs w:val="18"/>
+        </w:rPr>
+        <w:t>. . . :</w:t>
+      </w:r>
+      <w:proofErr w:type="gramEnd"/>
+      <w:r>
+        <w:rPr>
+          <w:rFonts w:ascii="Courier New" w:eastAsia="Times New Roman" w:hAnsi="Courier New" w:cs="Courier New"/>
+          <w:color w:val="FFFFFF"/>
+          <w:sz w:val="18"/>
+          <w:szCs w:val="18"/>
+        </w:rPr>
+        <w:t xml:space="preserve"> 192.168.1.1</w:t>
       </w:r>
     </w:p>
     <w:p>
@@ -3283,7 +3669,7 @@
           <w:sz w:val="26"/>
           <w:szCs w:val="26"/>
         </w:rPr>
-        <w:t>________________________________________________________________________</w:t>
+        <w:t>Ans: 5C-26-0A</w:t>
       </w:r>
     </w:p>
     <w:p>
@@ -3324,7 +3710,47 @@
           <w:sz w:val="26"/>
           <w:szCs w:val="26"/>
         </w:rPr>
-        <w:t>________________________________________________________________________</w:t>
+        <w:t>Ans: 24-2A-60</w:t>
+      </w:r>
+    </w:p>
+    <w:p>
+      <w:pPr>
+        <w:pStyle w:val="HTMLPreformatted"/>
+      </w:pPr>
+      <w:r>
+        <w:rPr>
+          <w:rFonts w:ascii="Helvetica" w:hAnsi="Helvetica" w:cs="Times New Roman"/>
+          <w:color w:val="222222"/>
+          <w:sz w:val="26"/>
+          <w:szCs w:val="26"/>
+        </w:rPr>
+        <w:t>Using the example above, find the name of the vendor that manufactured this NIC.</w:t>
+      </w:r>
+      <w:r>
+        <w:rPr>
+          <w:rFonts w:ascii="Helvetica" w:hAnsi="Helvetica" w:cs="Times New Roman"/>
+          <w:color w:val="222222"/>
+          <w:sz w:val="26"/>
+          <w:szCs w:val="26"/>
+        </w:rPr>
+        <w:br/>
+      </w:r>
+      <w:r>
+        <w:rPr>
+          <w:rFonts w:ascii="Helvetica" w:hAnsi="Helvetica" w:cs="Times New Roman"/>
+          <w:noProof/>
+          <w:color w:val="222222"/>
+          <w:sz w:val="26"/>
+          <w:szCs w:val="26"/>
+        </w:rPr>
+        <w:t xml:space="preserve">Ans: </w:t>
+      </w:r>
+      <w:r>
+        <w:rPr>
+          <w:sz w:val="24"/>
+          <w:szCs w:val="24"/>
+        </w:rPr>
+        <w:t>Dell Inc.</w:t>
       </w:r>
     </w:p>
     <w:p>
@@ -3346,7 +3772,7 @@
           <w:sz w:val="26"/>
           <w:szCs w:val="26"/>
         </w:rPr>
-        <w:t>Using the example above, find the name of the vendor that manufactured this NIC.</w:t>
+        <w:t>b. From the command prompt on PC-A, issue the ipconfig /all command and identify the OUI portion of the MAC address for the NIC of PC-A.</w:t>
       </w:r>
       <w:r>
         <w:rPr>
@@ -3365,48 +3791,7 @@
           <w:sz w:val="26"/>
           <w:szCs w:val="26"/>
         </w:rPr>
-        <w:t>________________________________________________________________________</w:t>
-      </w:r>
-    </w:p>
-    <w:p>
-      <w:pPr>
-        <w:shd w:val="clear" w:color="auto" w:fill="FFFFFF"/>
-        <w:spacing w:after="0" w:line="240" w:lineRule="auto"/>
-        <w:textAlignment w:val="baseline"/>
-        <w:rPr>
-          <w:rFonts w:ascii="Helvetica" w:eastAsia="Times New Roman" w:hAnsi="Helvetica" w:cs="Times New Roman"/>
-          <w:color w:val="222222"/>
-          <w:sz w:val="26"/>
-          <w:szCs w:val="26"/>
-        </w:rPr>
-      </w:pPr>
-      <w:r>
-        <w:rPr>
-          <w:rFonts w:ascii="Helvetica" w:eastAsia="Times New Roman" w:hAnsi="Helvetica" w:cs="Times New Roman"/>
-          <w:color w:val="222222"/>
-          <w:sz w:val="26"/>
-          <w:szCs w:val="26"/>
-        </w:rPr>
-        <w:t>b. From the command prompt on PC-A, issue the ipconfig /all command and identify the OUI portion of the MAC address for the NIC of PC-A.</w:t>
-      </w:r>
-      <w:r>
-        <w:rPr>
-          <w:rFonts w:ascii="Helvetica" w:eastAsia="Times New Roman" w:hAnsi="Helvetica" w:cs="Times New Roman"/>
-          <w:color w:val="222222"/>
-          <w:sz w:val="26"/>
-          <w:szCs w:val="26"/>
-        </w:rPr>
-        <w:br/>
-      </w:r>
-      <w:r>
-        <w:rPr>
-          <w:rFonts w:ascii="Helvetica" w:eastAsia="Times New Roman" w:hAnsi="Helvetica" w:cs="Times New Roman"/>
-          <w:noProof/>
-          <w:color w:val="222222"/>
-          <w:sz w:val="26"/>
-          <w:szCs w:val="26"/>
-        </w:rPr>
-        <w:t>________________________________________________________________________</w:t>
+        <w:t xml:space="preserve">Ans: </w:t>
       </w:r>
     </w:p>
     <w:p>
@@ -3571,7 +3956,33 @@
           <w:szCs w:val="26"/>
           <w:bdr w:val="none" w:sz="0" w:space="0" w:color="auto" w:frame="1"/>
         </w:rPr>
-        <w:t>show interfaces vlan 1</w:t>
+        <w:t xml:space="preserve">show interfaces </w:t>
+      </w:r>
+      <w:proofErr w:type="spellStart"/>
+      <w:r>
+        <w:rPr>
+          <w:rFonts w:ascii="inherit" w:eastAsia="Times New Roman" w:hAnsi="inherit" w:cs="Times New Roman"/>
+          <w:b/>
+          <w:bCs/>
+          <w:color w:val="222222"/>
+          <w:sz w:val="26"/>
+          <w:szCs w:val="26"/>
+          <w:bdr w:val="none" w:sz="0" w:space="0" w:color="auto" w:frame="1"/>
+        </w:rPr>
+        <w:t>vlan</w:t>
+      </w:r>
+      <w:proofErr w:type="spellEnd"/>
+      <w:r>
+        <w:rPr>
+          <w:rFonts w:ascii="inherit" w:eastAsia="Times New Roman" w:hAnsi="inherit" w:cs="Times New Roman"/>
+          <w:b/>
+          <w:bCs/>
+          <w:color w:val="222222"/>
+          <w:sz w:val="26"/>
+          <w:szCs w:val="26"/>
+          <w:bdr w:val="none" w:sz="0" w:space="0" w:color="auto" w:frame="1"/>
+        </w:rPr>
+        <w:t xml:space="preserve"> 1</w:t>
       </w:r>
       <w:r>
         <w:rPr>
@@ -3638,7 +4049,27 @@
           <w:sz w:val="18"/>
           <w:szCs w:val="18"/>
         </w:rPr>
-        <w:t>S1# show interfaces vlan 1</w:t>
+        <w:t xml:space="preserve">S1# show interfaces </w:t>
+      </w:r>
+      <w:proofErr w:type="spellStart"/>
+      <w:r>
+        <w:rPr>
+          <w:rFonts w:ascii="Courier New" w:eastAsia="Times New Roman" w:hAnsi="Courier New" w:cs="Courier New"/>
+          <w:color w:val="FFFFFF"/>
+          <w:sz w:val="18"/>
+          <w:szCs w:val="18"/>
+        </w:rPr>
+        <w:t>vlan</w:t>
+      </w:r>
+      <w:proofErr w:type="spellEnd"/>
+      <w:r>
+        <w:rPr>
+          <w:rFonts w:ascii="Courier New" w:eastAsia="Times New Roman" w:hAnsi="Courier New" w:cs="Courier New"/>
+          <w:color w:val="FFFFFF"/>
+          <w:sz w:val="18"/>
+          <w:szCs w:val="18"/>
+        </w:rPr>
+        <w:t xml:space="preserve"> 1</w:t>
       </w:r>
     </w:p>
     <w:p>
@@ -3718,7 +4149,47 @@
           <w:sz w:val="18"/>
           <w:szCs w:val="18"/>
         </w:rPr>
-        <w:t xml:space="preserve">  Hardware is EtherSVI, address is 001b.0c6d.8f40 (bia 001b.0c6d.8f40)</w:t>
+        <w:t xml:space="preserve">  Hardware is </w:t>
+      </w:r>
+      <w:proofErr w:type="spellStart"/>
+      <w:r>
+        <w:rPr>
+          <w:rFonts w:ascii="Courier New" w:eastAsia="Times New Roman" w:hAnsi="Courier New" w:cs="Courier New"/>
+          <w:color w:val="FFFFFF"/>
+          <w:sz w:val="18"/>
+          <w:szCs w:val="18"/>
+        </w:rPr>
+        <w:t>EtherSVI</w:t>
+      </w:r>
+      <w:proofErr w:type="spellEnd"/>
+      <w:r>
+        <w:rPr>
+          <w:rFonts w:ascii="Courier New" w:eastAsia="Times New Roman" w:hAnsi="Courier New" w:cs="Courier New"/>
+          <w:color w:val="FFFFFF"/>
+          <w:sz w:val="18"/>
+          <w:szCs w:val="18"/>
+        </w:rPr>
+        <w:t>, address is 001b.0c6d.8f40 (</w:t>
+      </w:r>
+      <w:proofErr w:type="spellStart"/>
+      <w:r>
+        <w:rPr>
+          <w:rFonts w:ascii="Courier New" w:eastAsia="Times New Roman" w:hAnsi="Courier New" w:cs="Courier New"/>
+          <w:color w:val="FFFFFF"/>
+          <w:sz w:val="18"/>
+          <w:szCs w:val="18"/>
+        </w:rPr>
+        <w:t>bia</w:t>
+      </w:r>
+      <w:proofErr w:type="spellEnd"/>
+      <w:r>
+        <w:rPr>
+          <w:rFonts w:ascii="Courier New" w:eastAsia="Times New Roman" w:hAnsi="Courier New" w:cs="Courier New"/>
+          <w:color w:val="FFFFFF"/>
+          <w:sz w:val="18"/>
+          <w:szCs w:val="18"/>
+        </w:rPr>
+        <w:t xml:space="preserve"> 001b.0c6d.8f40)</w:t>
       </w:r>
     </w:p>
     <w:p>
@@ -3798,7 +4269,27 @@
           <w:sz w:val="18"/>
           <w:szCs w:val="18"/>
         </w:rPr>
-        <w:t xml:space="preserve">  MTU 1500 bytes, BW 1000000 Kbit/sec, DLY 10 usec, </w:t>
+        <w:t xml:space="preserve">  MTU 1500 bytes, BW 1000000 Kbit/sec, DLY 10 </w:t>
+      </w:r>
+      <w:proofErr w:type="spellStart"/>
+      <w:r>
+        <w:rPr>
+          <w:rFonts w:ascii="Courier New" w:eastAsia="Times New Roman" w:hAnsi="Courier New" w:cs="Courier New"/>
+          <w:color w:val="FFFFFF"/>
+          <w:sz w:val="18"/>
+          <w:szCs w:val="18"/>
+        </w:rPr>
+        <w:t>usec</w:t>
+      </w:r>
+      <w:proofErr w:type="spellEnd"/>
+      <w:r>
+        <w:rPr>
+          <w:rFonts w:ascii="Courier New" w:eastAsia="Times New Roman" w:hAnsi="Courier New" w:cs="Courier New"/>
+          <w:color w:val="FFFFFF"/>
+          <w:sz w:val="18"/>
+          <w:szCs w:val="18"/>
+        </w:rPr>
+        <w:t xml:space="preserve">, </w:t>
       </w:r>
     </w:p>
     <w:p>
@@ -3838,7 +4329,47 @@
           <w:sz w:val="18"/>
           <w:szCs w:val="18"/>
         </w:rPr>
-        <w:t xml:space="preserve">     reliability 255/255, txload 1/255, rxload 1/255</w:t>
+        <w:t xml:space="preserve">     reliability 255/255, </w:t>
+      </w:r>
+      <w:proofErr w:type="spellStart"/>
+      <w:r>
+        <w:rPr>
+          <w:rFonts w:ascii="Courier New" w:eastAsia="Times New Roman" w:hAnsi="Courier New" w:cs="Courier New"/>
+          <w:color w:val="FFFFFF"/>
+          <w:sz w:val="18"/>
+          <w:szCs w:val="18"/>
+        </w:rPr>
+        <w:t>txload</w:t>
+      </w:r>
+      <w:proofErr w:type="spellEnd"/>
+      <w:r>
+        <w:rPr>
+          <w:rFonts w:ascii="Courier New" w:eastAsia="Times New Roman" w:hAnsi="Courier New" w:cs="Courier New"/>
+          <w:color w:val="FFFFFF"/>
+          <w:sz w:val="18"/>
+          <w:szCs w:val="18"/>
+        </w:rPr>
+        <w:t xml:space="preserve"> 1/255, </w:t>
+      </w:r>
+      <w:proofErr w:type="spellStart"/>
+      <w:r>
+        <w:rPr>
+          <w:rFonts w:ascii="Courier New" w:eastAsia="Times New Roman" w:hAnsi="Courier New" w:cs="Courier New"/>
+          <w:color w:val="FFFFFF"/>
+          <w:sz w:val="18"/>
+          <w:szCs w:val="18"/>
+        </w:rPr>
+        <w:t>rxload</w:t>
+      </w:r>
+      <w:proofErr w:type="spellEnd"/>
+      <w:r>
+        <w:rPr>
+          <w:rFonts w:ascii="Courier New" w:eastAsia="Times New Roman" w:hAnsi="Courier New" w:cs="Courier New"/>
+          <w:color w:val="FFFFFF"/>
+          <w:sz w:val="18"/>
+          <w:szCs w:val="18"/>
+        </w:rPr>
+        <w:t xml:space="preserve"> 1/255</w:t>
       </w:r>
     </w:p>
     <w:p>
@@ -4118,8 +4649,19 @@
           <w:sz w:val="18"/>
           <w:szCs w:val="18"/>
         </w:rPr>
-        <w:t xml:space="preserve">  Queueing strategy: fifo</w:t>
-      </w:r>
+        <w:t xml:space="preserve">  Queueing strategy: </w:t>
+      </w:r>
+      <w:proofErr w:type="spellStart"/>
+      <w:r>
+        <w:rPr>
+          <w:rFonts w:ascii="Courier New" w:eastAsia="Times New Roman" w:hAnsi="Courier New" w:cs="Courier New"/>
+          <w:color w:val="FFFFFF"/>
+          <w:sz w:val="18"/>
+          <w:szCs w:val="18"/>
+        </w:rPr>
+        <w:t>fifo</w:t>
+      </w:r>
+      <w:proofErr w:type="spellEnd"/>
     </w:p>
     <w:p>
       <w:pPr>
@@ -4199,7 +4741,27 @@
           <w:sz w:val="18"/>
           <w:szCs w:val="18"/>
         </w:rPr>
-        <w:t xml:space="preserve">  5 minute input rate 0 bits/sec, 0 packets/sec</w:t>
+        <w:t xml:space="preserve">  </w:t>
+      </w:r>
+      <w:proofErr w:type="gramStart"/>
+      <w:r>
+        <w:rPr>
+          <w:rFonts w:ascii="Courier New" w:eastAsia="Times New Roman" w:hAnsi="Courier New" w:cs="Courier New"/>
+          <w:color w:val="FFFFFF"/>
+          <w:sz w:val="18"/>
+          <w:szCs w:val="18"/>
+        </w:rPr>
+        <w:t>5 minute</w:t>
+      </w:r>
+      <w:proofErr w:type="gramEnd"/>
+      <w:r>
+        <w:rPr>
+          <w:rFonts w:ascii="Courier New" w:eastAsia="Times New Roman" w:hAnsi="Courier New" w:cs="Courier New"/>
+          <w:color w:val="FFFFFF"/>
+          <w:sz w:val="18"/>
+          <w:szCs w:val="18"/>
+        </w:rPr>
+        <w:t xml:space="preserve"> input rate 0 bits/sec, 0 packets/sec</w:t>
       </w:r>
     </w:p>
     <w:p>
@@ -4239,7 +4801,27 @@
           <w:sz w:val="18"/>
           <w:szCs w:val="18"/>
         </w:rPr>
-        <w:t xml:space="preserve">  5 minute output rate 0 bits/sec, 0 packets/sec</w:t>
+        <w:t xml:space="preserve">  </w:t>
+      </w:r>
+      <w:proofErr w:type="gramStart"/>
+      <w:r>
+        <w:rPr>
+          <w:rFonts w:ascii="Courier New" w:eastAsia="Times New Roman" w:hAnsi="Courier New" w:cs="Courier New"/>
+          <w:color w:val="FFFFFF"/>
+          <w:sz w:val="18"/>
+          <w:szCs w:val="18"/>
+        </w:rPr>
+        <w:t>5 minute</w:t>
+      </w:r>
+      <w:proofErr w:type="gramEnd"/>
+      <w:r>
+        <w:rPr>
+          <w:rFonts w:ascii="Courier New" w:eastAsia="Times New Roman" w:hAnsi="Courier New" w:cs="Courier New"/>
+          <w:color w:val="FFFFFF"/>
+          <w:sz w:val="18"/>
+          <w:szCs w:val="18"/>
+        </w:rPr>
+        <w:t xml:space="preserve"> output rate 0 bits/sec, 0 packets/sec</w:t>
       </w:r>
     </w:p>
     <w:p>
@@ -4745,7 +5327,27 @@
           <w:sz w:val="26"/>
           <w:szCs w:val="26"/>
         </w:rPr>
-        <w:t>What does bia stand for?</w:t>
+        <w:t xml:space="preserve">What does </w:t>
+      </w:r>
+      <w:proofErr w:type="spellStart"/>
+      <w:r>
+        <w:rPr>
+          <w:rFonts w:ascii="Helvetica" w:eastAsia="Times New Roman" w:hAnsi="Helvetica" w:cs="Times New Roman"/>
+          <w:color w:val="222222"/>
+          <w:sz w:val="26"/>
+          <w:szCs w:val="26"/>
+        </w:rPr>
+        <w:t>bia</w:t>
+      </w:r>
+      <w:proofErr w:type="spellEnd"/>
+      <w:r>
+        <w:rPr>
+          <w:rFonts w:ascii="Helvetica" w:eastAsia="Times New Roman" w:hAnsi="Helvetica" w:cs="Times New Roman"/>
+          <w:color w:val="222222"/>
+          <w:sz w:val="26"/>
+          <w:szCs w:val="26"/>
+        </w:rPr>
+        <w:t xml:space="preserve"> stand for?</w:t>
       </w:r>
       <w:r>
         <w:rPr>
@@ -4858,17 +5460,9 @@
           <w:szCs w:val="26"/>
           <w:bdr w:val="none" w:sz="0" w:space="0" w:color="auto" w:frame="1"/>
         </w:rPr>
-        <w:t>show arp</w:t>
-      </w:r>
-      <w:r>
-        <w:rPr>
-          <w:rFonts w:ascii="Helvetica" w:eastAsia="Times New Roman" w:hAnsi="Helvetica" w:cs="Times New Roman"/>
-          <w:color w:val="222222"/>
-          <w:sz w:val="26"/>
-          <w:szCs w:val="26"/>
-        </w:rPr>
-        <w:t> command. Use the </w:t>
-      </w:r>
+        <w:t xml:space="preserve">show </w:t>
+      </w:r>
+      <w:proofErr w:type="spellStart"/>
       <w:r>
         <w:rPr>
           <w:rFonts w:ascii="inherit" w:eastAsia="Times New Roman" w:hAnsi="inherit" w:cs="Times New Roman"/>
@@ -4879,8 +5473,44 @@
           <w:szCs w:val="26"/>
           <w:bdr w:val="none" w:sz="0" w:space="0" w:color="auto" w:frame="1"/>
         </w:rPr>
-        <w:t>show arp</w:t>
-      </w:r>
+        <w:t>arp</w:t>
+      </w:r>
+      <w:proofErr w:type="spellEnd"/>
+      <w:r>
+        <w:rPr>
+          <w:rFonts w:ascii="Helvetica" w:eastAsia="Times New Roman" w:hAnsi="Helvetica" w:cs="Times New Roman"/>
+          <w:color w:val="222222"/>
+          <w:sz w:val="26"/>
+          <w:szCs w:val="26"/>
+        </w:rPr>
+        <w:t> command. Use the </w:t>
+      </w:r>
+      <w:r>
+        <w:rPr>
+          <w:rFonts w:ascii="inherit" w:eastAsia="Times New Roman" w:hAnsi="inherit" w:cs="Times New Roman"/>
+          <w:b/>
+          <w:bCs/>
+          <w:color w:val="222222"/>
+          <w:sz w:val="26"/>
+          <w:szCs w:val="26"/>
+          <w:bdr w:val="none" w:sz="0" w:space="0" w:color="auto" w:frame="1"/>
+        </w:rPr>
+        <w:t xml:space="preserve">show </w:t>
+      </w:r>
+      <w:proofErr w:type="spellStart"/>
+      <w:r>
+        <w:rPr>
+          <w:rFonts w:ascii="inherit" w:eastAsia="Times New Roman" w:hAnsi="inherit" w:cs="Times New Roman"/>
+          <w:b/>
+          <w:bCs/>
+          <w:color w:val="222222"/>
+          <w:sz w:val="26"/>
+          <w:szCs w:val="26"/>
+          <w:bdr w:val="none" w:sz="0" w:space="0" w:color="auto" w:frame="1"/>
+        </w:rPr>
+        <w:t>arp</w:t>
+      </w:r>
+      <w:proofErr w:type="spellEnd"/>
       <w:r>
         <w:rPr>
           <w:rFonts w:ascii="Helvetica" w:eastAsia="Times New Roman" w:hAnsi="Helvetica" w:cs="Times New Roman"/>
@@ -4946,8 +5576,19 @@
           <w:sz w:val="18"/>
           <w:szCs w:val="18"/>
         </w:rPr>
-        <w:t>S1# show arp</w:t>
-      </w:r>
+        <w:t xml:space="preserve">S1# show </w:t>
+      </w:r>
+      <w:proofErr w:type="spellStart"/>
+      <w:r>
+        <w:rPr>
+          <w:rFonts w:ascii="Courier New" w:eastAsia="Times New Roman" w:hAnsi="Courier New" w:cs="Courier New"/>
+          <w:color w:val="FFFFFF"/>
+          <w:sz w:val="18"/>
+          <w:szCs w:val="18"/>
+        </w:rPr>
+        <w:t>arp</w:t>
+      </w:r>
+      <w:proofErr w:type="spellEnd"/>
     </w:p>
     <w:p>
       <w:pPr>
@@ -4979,14 +5620,45 @@
           <w:szCs w:val="18"/>
         </w:rPr>
       </w:pPr>
-      <w:r>
-        <w:rPr>
-          <w:rFonts w:ascii="Courier New" w:eastAsia="Times New Roman" w:hAnsi="Courier New" w:cs="Courier New"/>
-          <w:color w:val="FFFFFF"/>
-          <w:sz w:val="18"/>
-          <w:szCs w:val="18"/>
-        </w:rPr>
-        <w:t>Protocol  Address          Age (min)  Hardware Addr   Type   Interface</w:t>
+      <w:proofErr w:type="gramStart"/>
+      <w:r>
+        <w:rPr>
+          <w:rFonts w:ascii="Courier New" w:eastAsia="Times New Roman" w:hAnsi="Courier New" w:cs="Courier New"/>
+          <w:color w:val="FFFFFF"/>
+          <w:sz w:val="18"/>
+          <w:szCs w:val="18"/>
+        </w:rPr>
+        <w:t>Protocol  Address</w:t>
+      </w:r>
+      <w:proofErr w:type="gramEnd"/>
+      <w:r>
+        <w:rPr>
+          <w:rFonts w:ascii="Courier New" w:eastAsia="Times New Roman" w:hAnsi="Courier New" w:cs="Courier New"/>
+          <w:color w:val="FFFFFF"/>
+          <w:sz w:val="18"/>
+          <w:szCs w:val="18"/>
+        </w:rPr>
+        <w:t xml:space="preserve">          Age (min)  Hardware </w:t>
+      </w:r>
+      <w:proofErr w:type="spellStart"/>
+      <w:r>
+        <w:rPr>
+          <w:rFonts w:ascii="Courier New" w:eastAsia="Times New Roman" w:hAnsi="Courier New" w:cs="Courier New"/>
+          <w:color w:val="FFFFFF"/>
+          <w:sz w:val="18"/>
+          <w:szCs w:val="18"/>
+        </w:rPr>
+        <w:t>Addr</w:t>
+      </w:r>
+      <w:proofErr w:type="spellEnd"/>
+      <w:r>
+        <w:rPr>
+          <w:rFonts w:ascii="Courier New" w:eastAsia="Times New Roman" w:hAnsi="Courier New" w:cs="Courier New"/>
+          <w:color w:val="FFFFFF"/>
+          <w:sz w:val="18"/>
+          <w:szCs w:val="18"/>
+        </w:rPr>
+        <w:t xml:space="preserve">   Type   Interface</w:t>
       </w:r>
     </w:p>
     <w:p>
@@ -5019,14 +5691,25 @@
           <w:szCs w:val="18"/>
         </w:rPr>
       </w:pPr>
-      <w:r>
-        <w:rPr>
-          <w:rFonts w:ascii="Courier New" w:eastAsia="Times New Roman" w:hAnsi="Courier New" w:cs="Courier New"/>
-          <w:color w:val="FFFFFF"/>
-          <w:sz w:val="18"/>
-          <w:szCs w:val="18"/>
-        </w:rPr>
-        <w:t>Internet  192.168.1.2             -   001b.0c6d.8f40  ARPA   Vlan1</w:t>
+      <w:proofErr w:type="gramStart"/>
+      <w:r>
+        <w:rPr>
+          <w:rFonts w:ascii="Courier New" w:eastAsia="Times New Roman" w:hAnsi="Courier New" w:cs="Courier New"/>
+          <w:color w:val="FFFFFF"/>
+          <w:sz w:val="18"/>
+          <w:szCs w:val="18"/>
+        </w:rPr>
+        <w:t>Internet  192.168.1.2</w:t>
+      </w:r>
+      <w:proofErr w:type="gramEnd"/>
+      <w:r>
+        <w:rPr>
+          <w:rFonts w:ascii="Courier New" w:eastAsia="Times New Roman" w:hAnsi="Courier New" w:cs="Courier New"/>
+          <w:color w:val="FFFFFF"/>
+          <w:sz w:val="18"/>
+          <w:szCs w:val="18"/>
+        </w:rPr>
+        <w:t xml:space="preserve">             -   001b.0c6d.8f40  ARPA   Vlan1</w:t>
       </w:r>
     </w:p>
     <w:p>
@@ -5059,14 +5742,25 @@
           <w:szCs w:val="18"/>
         </w:rPr>
       </w:pPr>
-      <w:r>
-        <w:rPr>
-          <w:rFonts w:ascii="Courier New" w:eastAsia="Times New Roman" w:hAnsi="Courier New" w:cs="Courier New"/>
-          <w:color w:val="FFFFFF"/>
-          <w:sz w:val="18"/>
-          <w:szCs w:val="18"/>
-        </w:rPr>
-        <w:t>Internet  192.168.1.3             0   5c26.0a24.2a60  ARPA   Vlan1</w:t>
+      <w:proofErr w:type="gramStart"/>
+      <w:r>
+        <w:rPr>
+          <w:rFonts w:ascii="Courier New" w:eastAsia="Times New Roman" w:hAnsi="Courier New" w:cs="Courier New"/>
+          <w:color w:val="FFFFFF"/>
+          <w:sz w:val="18"/>
+          <w:szCs w:val="18"/>
+        </w:rPr>
+        <w:t>Internet  192.168.1.3</w:t>
+      </w:r>
+      <w:proofErr w:type="gramEnd"/>
+      <w:r>
+        <w:rPr>
+          <w:rFonts w:ascii="Courier New" w:eastAsia="Times New Roman" w:hAnsi="Courier New" w:cs="Courier New"/>
+          <w:color w:val="FFFFFF"/>
+          <w:sz w:val="18"/>
+          <w:szCs w:val="18"/>
+        </w:rPr>
+        <w:t xml:space="preserve">             0   5c26.0a24.2a60  ARPA   Vlan1</w:t>
       </w:r>
     </w:p>
     <w:p>
@@ -5460,14 +6154,25 @@
           <w:szCs w:val="18"/>
         </w:rPr>
       </w:pPr>
-      <w:r>
-        <w:rPr>
-          <w:rFonts w:ascii="Courier New" w:eastAsia="Times New Roman" w:hAnsi="Courier New" w:cs="Courier New"/>
-          <w:color w:val="FFFFFF"/>
-          <w:sz w:val="18"/>
-          <w:szCs w:val="18"/>
-        </w:rPr>
-        <w:t>Vlan    Mac Address       Type        Ports</w:t>
+      <w:proofErr w:type="spellStart"/>
+      <w:r>
+        <w:rPr>
+          <w:rFonts w:ascii="Courier New" w:eastAsia="Times New Roman" w:hAnsi="Courier New" w:cs="Courier New"/>
+          <w:color w:val="FFFFFF"/>
+          <w:sz w:val="18"/>
+          <w:szCs w:val="18"/>
+        </w:rPr>
+        <w:t>Vlan</w:t>
+      </w:r>
+      <w:proofErr w:type="spellEnd"/>
+      <w:r>
+        <w:rPr>
+          <w:rFonts w:ascii="Courier New" w:eastAsia="Times New Roman" w:hAnsi="Courier New" w:cs="Courier New"/>
+          <w:color w:val="FFFFFF"/>
+          <w:sz w:val="18"/>
+          <w:szCs w:val="18"/>
+        </w:rPr>
+        <w:t xml:space="preserve">    Mac Address       Type        Ports</w:t>
       </w:r>
     </w:p>
     <w:p>
@@ -5547,7 +6252,27 @@
           <w:sz w:val="18"/>
           <w:szCs w:val="18"/>
         </w:rPr>
-        <w:t xml:space="preserve"> All    0100.0ccc.cccc    STATIC      CPU</w:t>
+        <w:t xml:space="preserve"> All    </w:t>
+      </w:r>
+      <w:proofErr w:type="gramStart"/>
+      <w:r>
+        <w:rPr>
+          <w:rFonts w:ascii="Courier New" w:eastAsia="Times New Roman" w:hAnsi="Courier New" w:cs="Courier New"/>
+          <w:color w:val="FFFFFF"/>
+          <w:sz w:val="18"/>
+          <w:szCs w:val="18"/>
+        </w:rPr>
+        <w:t>0100.0ccc.cccc</w:t>
+      </w:r>
+      <w:proofErr w:type="gramEnd"/>
+      <w:r>
+        <w:rPr>
+          <w:rFonts w:ascii="Courier New" w:eastAsia="Times New Roman" w:hAnsi="Courier New" w:cs="Courier New"/>
+          <w:color w:val="FFFFFF"/>
+          <w:sz w:val="18"/>
+          <w:szCs w:val="18"/>
+        </w:rPr>
+        <w:t xml:space="preserve">    STATIC      CPU</w:t>
       </w:r>
     </w:p>
     <w:p>
@@ -5587,7 +6312,27 @@
           <w:sz w:val="18"/>
           <w:szCs w:val="18"/>
         </w:rPr>
-        <w:t xml:space="preserve"> All    0100.0ccc.cccd    STATIC      CPU</w:t>
+        <w:t xml:space="preserve"> All    </w:t>
+      </w:r>
+      <w:proofErr w:type="gramStart"/>
+      <w:r>
+        <w:rPr>
+          <w:rFonts w:ascii="Courier New" w:eastAsia="Times New Roman" w:hAnsi="Courier New" w:cs="Courier New"/>
+          <w:color w:val="FFFFFF"/>
+          <w:sz w:val="18"/>
+          <w:szCs w:val="18"/>
+        </w:rPr>
+        <w:t>0100.0ccc.cccd</w:t>
+      </w:r>
+      <w:proofErr w:type="gramEnd"/>
+      <w:r>
+        <w:rPr>
+          <w:rFonts w:ascii="Courier New" w:eastAsia="Times New Roman" w:hAnsi="Courier New" w:cs="Courier New"/>
+          <w:color w:val="FFFFFF"/>
+          <w:sz w:val="18"/>
+          <w:szCs w:val="18"/>
+        </w:rPr>
+        <w:t xml:space="preserve">    STATIC      CPU</w:t>
       </w:r>
     </w:p>
     <w:p>
@@ -6307,7 +7052,38 @@
           <w:sz w:val="18"/>
           <w:szCs w:val="18"/>
         </w:rPr>
-        <w:t xml:space="preserve"> All    ffff.ffff.ffff    STATIC      CPU</w:t>
+        <w:t xml:space="preserve"> All    </w:t>
+      </w:r>
+      <w:proofErr w:type="spellStart"/>
+      <w:proofErr w:type="gramStart"/>
+      <w:r>
+        <w:rPr>
+          <w:rFonts w:ascii="Courier New" w:eastAsia="Times New Roman" w:hAnsi="Courier New" w:cs="Courier New"/>
+          <w:color w:val="FFFFFF"/>
+          <w:sz w:val="18"/>
+          <w:szCs w:val="18"/>
+        </w:rPr>
+        <w:t>ffff.ffff</w:t>
+      </w:r>
+      <w:proofErr w:type="gramEnd"/>
+      <w:r>
+        <w:rPr>
+          <w:rFonts w:ascii="Courier New" w:eastAsia="Times New Roman" w:hAnsi="Courier New" w:cs="Courier New"/>
+          <w:color w:val="FFFFFF"/>
+          <w:sz w:val="18"/>
+          <w:szCs w:val="18"/>
+        </w:rPr>
+        <w:t>.ffff</w:t>
+      </w:r>
+      <w:proofErr w:type="spellEnd"/>
+      <w:r>
+        <w:rPr>
+          <w:rFonts w:ascii="Courier New" w:eastAsia="Times New Roman" w:hAnsi="Courier New" w:cs="Courier New"/>
+          <w:color w:val="FFFFFF"/>
+          <w:sz w:val="18"/>
+          <w:szCs w:val="18"/>
+        </w:rPr>
+        <w:t xml:space="preserve">    STATIC      CPU</w:t>
       </w:r>
     </w:p>
     <w:p>
@@ -7456,7 +8232,6 @@
     <w:basedOn w:val="Normal"/>
     <w:link w:val="HTMLPreformattedChar"/>
     <w:uiPriority w:val="99"/>
-    <w:semiHidden/>
     <w:unhideWhenUsed/>
     <w:rsid w:val="00A17994"/>
     <w:pPr>
@@ -7491,7 +8266,6 @@
     <w:basedOn w:val="DefaultParagraphFont"/>
     <w:link w:val="HTMLPreformatted"/>
     <w:uiPriority w:val="99"/>
-    <w:semiHidden/>
     <w:rsid w:val="00A17994"/>
     <w:rPr>
       <w:rFonts w:ascii="Courier New" w:eastAsia="Times New Roman" w:hAnsi="Courier New" w:cs="Courier New"/>

</xml_diff>

<commit_message>
Chnages made in cisco picket tracer assignment
</commit_message>
<xml_diff>
--- a/View Network Device MAC Addresses NoAnswers.docx
+++ b/View Network Device MAC Addresses NoAnswers.docx
@@ -1960,7 +1960,27 @@
           <w:sz w:val="26"/>
           <w:szCs w:val="26"/>
         </w:rPr>
-        <w:t>S1(config)# no ip domain-lookup</w:t>
+        <w:t xml:space="preserve">S1(config)# no </w:t>
+      </w:r>
+      <w:proofErr w:type="spellStart"/>
+      <w:r>
+        <w:rPr>
+          <w:rFonts w:ascii="Courier New" w:eastAsia="Times New Roman" w:hAnsi="Courier New" w:cs="Courier New"/>
+          <w:color w:val="FFFFFF"/>
+          <w:sz w:val="26"/>
+          <w:szCs w:val="26"/>
+        </w:rPr>
+        <w:t>ip</w:t>
+      </w:r>
+      <w:proofErr w:type="spellEnd"/>
+      <w:r>
+        <w:rPr>
+          <w:rFonts w:ascii="Courier New" w:eastAsia="Times New Roman" w:hAnsi="Courier New" w:cs="Courier New"/>
+          <w:color w:val="FFFFFF"/>
+          <w:sz w:val="26"/>
+          <w:szCs w:val="26"/>
+        </w:rPr>
+        <w:t xml:space="preserve"> domain-lookup</w:t>
       </w:r>
     </w:p>
     <w:p>
@@ -2022,47 +2042,87 @@
           <w:sz w:val="26"/>
           <w:szCs w:val="26"/>
         </w:rPr>
-        <w:t>S1(config)# interface vlan 1</w:t>
-      </w:r>
-    </w:p>
-    <w:p>
-      <w:pPr>
-        <w:shd w:val="clear" w:color="auto" w:fill="777777"/>
-        <w:tabs>
-          <w:tab w:val="left" w:pos="916"/>
-          <w:tab w:val="left" w:pos="1832"/>
-          <w:tab w:val="left" w:pos="2748"/>
-          <w:tab w:val="left" w:pos="3664"/>
-          <w:tab w:val="left" w:pos="4580"/>
-          <w:tab w:val="left" w:pos="5496"/>
-          <w:tab w:val="left" w:pos="6412"/>
-          <w:tab w:val="left" w:pos="7328"/>
-          <w:tab w:val="left" w:pos="8244"/>
-          <w:tab w:val="left" w:pos="9160"/>
-          <w:tab w:val="left" w:pos="10076"/>
-          <w:tab w:val="left" w:pos="10992"/>
-          <w:tab w:val="left" w:pos="11908"/>
-          <w:tab w:val="left" w:pos="12824"/>
-          <w:tab w:val="left" w:pos="13740"/>
-          <w:tab w:val="left" w:pos="14656"/>
-        </w:tabs>
-        <w:spacing w:before="225" w:after="225" w:line="312" w:lineRule="atLeast"/>
-        <w:textAlignment w:val="baseline"/>
-        <w:rPr>
-          <w:rFonts w:ascii="Courier New" w:eastAsia="Times New Roman" w:hAnsi="Courier New" w:cs="Courier New"/>
-          <w:color w:val="FFFFFF"/>
-          <w:sz w:val="26"/>
-          <w:szCs w:val="26"/>
-        </w:rPr>
-      </w:pPr>
-      <w:r>
-        <w:rPr>
-          <w:rFonts w:ascii="Courier New" w:eastAsia="Times New Roman" w:hAnsi="Courier New" w:cs="Courier New"/>
-          <w:color w:val="FFFFFF"/>
-          <w:sz w:val="26"/>
-          <w:szCs w:val="26"/>
-        </w:rPr>
-        <w:t>S1(config-if)# ip address 192.168.1.2 255.255.255.0</w:t>
+        <w:t xml:space="preserve">S1(config)# interface </w:t>
+      </w:r>
+      <w:proofErr w:type="spellStart"/>
+      <w:r>
+        <w:rPr>
+          <w:rFonts w:ascii="Courier New" w:eastAsia="Times New Roman" w:hAnsi="Courier New" w:cs="Courier New"/>
+          <w:color w:val="FFFFFF"/>
+          <w:sz w:val="26"/>
+          <w:szCs w:val="26"/>
+        </w:rPr>
+        <w:t>vlan</w:t>
+      </w:r>
+      <w:proofErr w:type="spellEnd"/>
+      <w:r>
+        <w:rPr>
+          <w:rFonts w:ascii="Courier New" w:eastAsia="Times New Roman" w:hAnsi="Courier New" w:cs="Courier New"/>
+          <w:color w:val="FFFFFF"/>
+          <w:sz w:val="26"/>
+          <w:szCs w:val="26"/>
+        </w:rPr>
+        <w:t xml:space="preserve"> 1</w:t>
+      </w:r>
+    </w:p>
+    <w:p>
+      <w:pPr>
+        <w:shd w:val="clear" w:color="auto" w:fill="777777"/>
+        <w:tabs>
+          <w:tab w:val="left" w:pos="916"/>
+          <w:tab w:val="left" w:pos="1832"/>
+          <w:tab w:val="left" w:pos="2748"/>
+          <w:tab w:val="left" w:pos="3664"/>
+          <w:tab w:val="left" w:pos="4580"/>
+          <w:tab w:val="left" w:pos="5496"/>
+          <w:tab w:val="left" w:pos="6412"/>
+          <w:tab w:val="left" w:pos="7328"/>
+          <w:tab w:val="left" w:pos="8244"/>
+          <w:tab w:val="left" w:pos="9160"/>
+          <w:tab w:val="left" w:pos="10076"/>
+          <w:tab w:val="left" w:pos="10992"/>
+          <w:tab w:val="left" w:pos="11908"/>
+          <w:tab w:val="left" w:pos="12824"/>
+          <w:tab w:val="left" w:pos="13740"/>
+          <w:tab w:val="left" w:pos="14656"/>
+        </w:tabs>
+        <w:spacing w:before="225" w:after="225" w:line="312" w:lineRule="atLeast"/>
+        <w:textAlignment w:val="baseline"/>
+        <w:rPr>
+          <w:rFonts w:ascii="Courier New" w:eastAsia="Times New Roman" w:hAnsi="Courier New" w:cs="Courier New"/>
+          <w:color w:val="FFFFFF"/>
+          <w:sz w:val="26"/>
+          <w:szCs w:val="26"/>
+        </w:rPr>
+      </w:pPr>
+      <w:r>
+        <w:rPr>
+          <w:rFonts w:ascii="Courier New" w:eastAsia="Times New Roman" w:hAnsi="Courier New" w:cs="Courier New"/>
+          <w:color w:val="FFFFFF"/>
+          <w:sz w:val="26"/>
+          <w:szCs w:val="26"/>
+        </w:rPr>
+        <w:t xml:space="preserve">S1(config-if)# </w:t>
+      </w:r>
+      <w:proofErr w:type="spellStart"/>
+      <w:r>
+        <w:rPr>
+          <w:rFonts w:ascii="Courier New" w:eastAsia="Times New Roman" w:hAnsi="Courier New" w:cs="Courier New"/>
+          <w:color w:val="FFFFFF"/>
+          <w:sz w:val="26"/>
+          <w:szCs w:val="26"/>
+        </w:rPr>
+        <w:t>ip</w:t>
+      </w:r>
+      <w:proofErr w:type="spellEnd"/>
+      <w:r>
+        <w:rPr>
+          <w:rFonts w:ascii="Courier New" w:eastAsia="Times New Roman" w:hAnsi="Courier New" w:cs="Courier New"/>
+          <w:color w:val="FFFFFF"/>
+          <w:sz w:val="26"/>
+          <w:szCs w:val="26"/>
+        </w:rPr>
+        <w:t xml:space="preserve"> address 192.168.1.2 255.255.255.0</w:t>
       </w:r>
     </w:p>
     <w:p>
@@ -3607,7 +3667,33 @@
           <w:szCs w:val="26"/>
           <w:bdr w:val="none" w:sz="0" w:space="0" w:color="auto" w:frame="1"/>
         </w:rPr>
-        <w:t>show interfaces vlan 1</w:t>
+        <w:t xml:space="preserve">show interfaces </w:t>
+      </w:r>
+      <w:proofErr w:type="spellStart"/>
+      <w:r>
+        <w:rPr>
+          <w:rFonts w:ascii="inherit" w:eastAsia="Times New Roman" w:hAnsi="inherit" w:cs="Times New Roman"/>
+          <w:b/>
+          <w:bCs/>
+          <w:color w:val="222222"/>
+          <w:sz w:val="26"/>
+          <w:szCs w:val="26"/>
+          <w:bdr w:val="none" w:sz="0" w:space="0" w:color="auto" w:frame="1"/>
+        </w:rPr>
+        <w:t>vlan</w:t>
+      </w:r>
+      <w:proofErr w:type="spellEnd"/>
+      <w:r>
+        <w:rPr>
+          <w:rFonts w:ascii="inherit" w:eastAsia="Times New Roman" w:hAnsi="inherit" w:cs="Times New Roman"/>
+          <w:b/>
+          <w:bCs/>
+          <w:color w:val="222222"/>
+          <w:sz w:val="26"/>
+          <w:szCs w:val="26"/>
+          <w:bdr w:val="none" w:sz="0" w:space="0" w:color="auto" w:frame="1"/>
+        </w:rPr>
+        <w:t xml:space="preserve"> 1</w:t>
       </w:r>
       <w:r>
         <w:rPr>
@@ -3674,7 +3760,27 @@
           <w:sz w:val="18"/>
           <w:szCs w:val="18"/>
         </w:rPr>
-        <w:t>S1# show interfaces vlan 1</w:t>
+        <w:t xml:space="preserve">S1# show interfaces </w:t>
+      </w:r>
+      <w:proofErr w:type="spellStart"/>
+      <w:r>
+        <w:rPr>
+          <w:rFonts w:ascii="Courier New" w:eastAsia="Times New Roman" w:hAnsi="Courier New" w:cs="Courier New"/>
+          <w:color w:val="FFFFFF"/>
+          <w:sz w:val="18"/>
+          <w:szCs w:val="18"/>
+        </w:rPr>
+        <w:t>vlan</w:t>
+      </w:r>
+      <w:proofErr w:type="spellEnd"/>
+      <w:r>
+        <w:rPr>
+          <w:rFonts w:ascii="Courier New" w:eastAsia="Times New Roman" w:hAnsi="Courier New" w:cs="Courier New"/>
+          <w:color w:val="FFFFFF"/>
+          <w:sz w:val="18"/>
+          <w:szCs w:val="18"/>
+        </w:rPr>
+        <w:t xml:space="preserve"> 1</w:t>
       </w:r>
     </w:p>
     <w:p>
@@ -3754,7 +3860,47 @@
           <w:sz w:val="18"/>
           <w:szCs w:val="18"/>
         </w:rPr>
-        <w:t xml:space="preserve">  Hardware is EtherSVI, address is 001b.0c6d.8f40 (bia 001b.0c6d.8f40)</w:t>
+        <w:t xml:space="preserve">  Hardware is </w:t>
+      </w:r>
+      <w:proofErr w:type="spellStart"/>
+      <w:r>
+        <w:rPr>
+          <w:rFonts w:ascii="Courier New" w:eastAsia="Times New Roman" w:hAnsi="Courier New" w:cs="Courier New"/>
+          <w:color w:val="FFFFFF"/>
+          <w:sz w:val="18"/>
+          <w:szCs w:val="18"/>
+        </w:rPr>
+        <w:t>EtherSVI</w:t>
+      </w:r>
+      <w:proofErr w:type="spellEnd"/>
+      <w:r>
+        <w:rPr>
+          <w:rFonts w:ascii="Courier New" w:eastAsia="Times New Roman" w:hAnsi="Courier New" w:cs="Courier New"/>
+          <w:color w:val="FFFFFF"/>
+          <w:sz w:val="18"/>
+          <w:szCs w:val="18"/>
+        </w:rPr>
+        <w:t>, address is 001b.0c6d.8f40 (</w:t>
+      </w:r>
+      <w:proofErr w:type="spellStart"/>
+      <w:r>
+        <w:rPr>
+          <w:rFonts w:ascii="Courier New" w:eastAsia="Times New Roman" w:hAnsi="Courier New" w:cs="Courier New"/>
+          <w:color w:val="FFFFFF"/>
+          <w:sz w:val="18"/>
+          <w:szCs w:val="18"/>
+        </w:rPr>
+        <w:t>bia</w:t>
+      </w:r>
+      <w:proofErr w:type="spellEnd"/>
+      <w:r>
+        <w:rPr>
+          <w:rFonts w:ascii="Courier New" w:eastAsia="Times New Roman" w:hAnsi="Courier New" w:cs="Courier New"/>
+          <w:color w:val="FFFFFF"/>
+          <w:sz w:val="18"/>
+          <w:szCs w:val="18"/>
+        </w:rPr>
+        <w:t xml:space="preserve"> 001b.0c6d.8f40)</w:t>
       </w:r>
     </w:p>
     <w:p>
@@ -3834,47 +3980,107 @@
           <w:sz w:val="18"/>
           <w:szCs w:val="18"/>
         </w:rPr>
-        <w:t xml:space="preserve">  MTU 1500 bytes, BW 1000000 Kbit/sec, DLY 10 usec, </w:t>
-      </w:r>
-    </w:p>
-    <w:p>
-      <w:pPr>
-        <w:shd w:val="clear" w:color="auto" w:fill="777777"/>
-        <w:tabs>
-          <w:tab w:val="left" w:pos="916"/>
-          <w:tab w:val="left" w:pos="1832"/>
-          <w:tab w:val="left" w:pos="2748"/>
-          <w:tab w:val="left" w:pos="3664"/>
-          <w:tab w:val="left" w:pos="4580"/>
-          <w:tab w:val="left" w:pos="5496"/>
-          <w:tab w:val="left" w:pos="6412"/>
-          <w:tab w:val="left" w:pos="7328"/>
-          <w:tab w:val="left" w:pos="8244"/>
-          <w:tab w:val="left" w:pos="9160"/>
-          <w:tab w:val="left" w:pos="10076"/>
-          <w:tab w:val="left" w:pos="10992"/>
-          <w:tab w:val="left" w:pos="11908"/>
-          <w:tab w:val="left" w:pos="12824"/>
-          <w:tab w:val="left" w:pos="13740"/>
-          <w:tab w:val="left" w:pos="14656"/>
-        </w:tabs>
-        <w:spacing w:before="225" w:after="225" w:line="312" w:lineRule="atLeast"/>
-        <w:textAlignment w:val="baseline"/>
-        <w:rPr>
-          <w:rFonts w:ascii="Courier New" w:eastAsia="Times New Roman" w:hAnsi="Courier New" w:cs="Courier New"/>
-          <w:color w:val="FFFFFF"/>
-          <w:sz w:val="18"/>
-          <w:szCs w:val="18"/>
-        </w:rPr>
-      </w:pPr>
-      <w:r>
-        <w:rPr>
-          <w:rFonts w:ascii="Courier New" w:eastAsia="Times New Roman" w:hAnsi="Courier New" w:cs="Courier New"/>
-          <w:color w:val="FFFFFF"/>
-          <w:sz w:val="18"/>
-          <w:szCs w:val="18"/>
-        </w:rPr>
-        <w:t xml:space="preserve">     reliability 255/255, txload 1/255, rxload 1/255</w:t>
+        <w:t xml:space="preserve">  MTU 1500 bytes, BW 1000000 Kbit/sec, DLY 10 </w:t>
+      </w:r>
+      <w:proofErr w:type="spellStart"/>
+      <w:r>
+        <w:rPr>
+          <w:rFonts w:ascii="Courier New" w:eastAsia="Times New Roman" w:hAnsi="Courier New" w:cs="Courier New"/>
+          <w:color w:val="FFFFFF"/>
+          <w:sz w:val="18"/>
+          <w:szCs w:val="18"/>
+        </w:rPr>
+        <w:t>usec</w:t>
+      </w:r>
+      <w:proofErr w:type="spellEnd"/>
+      <w:r>
+        <w:rPr>
+          <w:rFonts w:ascii="Courier New" w:eastAsia="Times New Roman" w:hAnsi="Courier New" w:cs="Courier New"/>
+          <w:color w:val="FFFFFF"/>
+          <w:sz w:val="18"/>
+          <w:szCs w:val="18"/>
+        </w:rPr>
+        <w:t xml:space="preserve">, </w:t>
+      </w:r>
+    </w:p>
+    <w:p>
+      <w:pPr>
+        <w:shd w:val="clear" w:color="auto" w:fill="777777"/>
+        <w:tabs>
+          <w:tab w:val="left" w:pos="916"/>
+          <w:tab w:val="left" w:pos="1832"/>
+          <w:tab w:val="left" w:pos="2748"/>
+          <w:tab w:val="left" w:pos="3664"/>
+          <w:tab w:val="left" w:pos="4580"/>
+          <w:tab w:val="left" w:pos="5496"/>
+          <w:tab w:val="left" w:pos="6412"/>
+          <w:tab w:val="left" w:pos="7328"/>
+          <w:tab w:val="left" w:pos="8244"/>
+          <w:tab w:val="left" w:pos="9160"/>
+          <w:tab w:val="left" w:pos="10076"/>
+          <w:tab w:val="left" w:pos="10992"/>
+          <w:tab w:val="left" w:pos="11908"/>
+          <w:tab w:val="left" w:pos="12824"/>
+          <w:tab w:val="left" w:pos="13740"/>
+          <w:tab w:val="left" w:pos="14656"/>
+        </w:tabs>
+        <w:spacing w:before="225" w:after="225" w:line="312" w:lineRule="atLeast"/>
+        <w:textAlignment w:val="baseline"/>
+        <w:rPr>
+          <w:rFonts w:ascii="Courier New" w:eastAsia="Times New Roman" w:hAnsi="Courier New" w:cs="Courier New"/>
+          <w:color w:val="FFFFFF"/>
+          <w:sz w:val="18"/>
+          <w:szCs w:val="18"/>
+        </w:rPr>
+      </w:pPr>
+      <w:r>
+        <w:rPr>
+          <w:rFonts w:ascii="Courier New" w:eastAsia="Times New Roman" w:hAnsi="Courier New" w:cs="Courier New"/>
+          <w:color w:val="FFFFFF"/>
+          <w:sz w:val="18"/>
+          <w:szCs w:val="18"/>
+        </w:rPr>
+        <w:t xml:space="preserve">     reliability 255/255, </w:t>
+      </w:r>
+      <w:proofErr w:type="spellStart"/>
+      <w:r>
+        <w:rPr>
+          <w:rFonts w:ascii="Courier New" w:eastAsia="Times New Roman" w:hAnsi="Courier New" w:cs="Courier New"/>
+          <w:color w:val="FFFFFF"/>
+          <w:sz w:val="18"/>
+          <w:szCs w:val="18"/>
+        </w:rPr>
+        <w:t>txload</w:t>
+      </w:r>
+      <w:proofErr w:type="spellEnd"/>
+      <w:r>
+        <w:rPr>
+          <w:rFonts w:ascii="Courier New" w:eastAsia="Times New Roman" w:hAnsi="Courier New" w:cs="Courier New"/>
+          <w:color w:val="FFFFFF"/>
+          <w:sz w:val="18"/>
+          <w:szCs w:val="18"/>
+        </w:rPr>
+        <w:t xml:space="preserve"> 1/255, </w:t>
+      </w:r>
+      <w:proofErr w:type="spellStart"/>
+      <w:r>
+        <w:rPr>
+          <w:rFonts w:ascii="Courier New" w:eastAsia="Times New Roman" w:hAnsi="Courier New" w:cs="Courier New"/>
+          <w:color w:val="FFFFFF"/>
+          <w:sz w:val="18"/>
+          <w:szCs w:val="18"/>
+        </w:rPr>
+        <w:t>rxload</w:t>
+      </w:r>
+      <w:proofErr w:type="spellEnd"/>
+      <w:r>
+        <w:rPr>
+          <w:rFonts w:ascii="Courier New" w:eastAsia="Times New Roman" w:hAnsi="Courier New" w:cs="Courier New"/>
+          <w:color w:val="FFFFFF"/>
+          <w:sz w:val="18"/>
+          <w:szCs w:val="18"/>
+        </w:rPr>
+        <w:t xml:space="preserve"> 1/255</w:t>
       </w:r>
     </w:p>
     <w:p>
@@ -4154,8 +4360,19 @@
           <w:sz w:val="18"/>
           <w:szCs w:val="18"/>
         </w:rPr>
-        <w:t xml:space="preserve">  Queueing strategy: fifo</w:t>
-      </w:r>
+        <w:t xml:space="preserve">  Queueing strategy: </w:t>
+      </w:r>
+      <w:proofErr w:type="spellStart"/>
+      <w:r>
+        <w:rPr>
+          <w:rFonts w:ascii="Courier New" w:eastAsia="Times New Roman" w:hAnsi="Courier New" w:cs="Courier New"/>
+          <w:color w:val="FFFFFF"/>
+          <w:sz w:val="18"/>
+          <w:szCs w:val="18"/>
+        </w:rPr>
+        <w:t>fifo</w:t>
+      </w:r>
+      <w:proofErr w:type="spellEnd"/>
     </w:p>
     <w:p>
       <w:pPr>
@@ -4636,7 +4853,10 @@
           <w:sz w:val="26"/>
           <w:szCs w:val="26"/>
         </w:rPr>
-        <w:t>________________________________________________________________________</w:t>
+        <w:t xml:space="preserve">Ans: </w:t>
+      </w:r>
+      <w:r>
+        <w:t>000c.8530.668c</w:t>
       </w:r>
     </w:p>
     <w:p>
@@ -4677,7 +4897,10 @@
           <w:sz w:val="26"/>
           <w:szCs w:val="26"/>
         </w:rPr>
-        <w:t>________________________________________________________________________</w:t>
+        <w:t xml:space="preserve">Ans: </w:t>
+      </w:r>
+      <w:r>
+        <w:t>30.668c</w:t>
       </w:r>
     </w:p>
     <w:p>
@@ -4713,12 +4936,50 @@
       <w:r>
         <w:rPr>
           <w:rFonts w:ascii="Helvetica" w:eastAsia="Times New Roman" w:hAnsi="Helvetica" w:cs="Times New Roman"/>
+          <w:color w:val="222222"/>
+          <w:sz w:val="26"/>
+          <w:szCs w:val="26"/>
+        </w:rPr>
+        <w:t xml:space="preserve">Ans: </w:t>
+      </w:r>
+      <w:r>
+        <w:t>000c.85</w:t>
+      </w:r>
+    </w:p>
+    <w:p>
+      <w:pPr>
+        <w:pStyle w:val="HTMLPreformatted"/>
+      </w:pPr>
+      <w:r>
+        <w:rPr>
+          <w:rFonts w:ascii="Helvetica" w:hAnsi="Helvetica" w:cs="Times New Roman"/>
+          <w:color w:val="222222"/>
+          <w:sz w:val="26"/>
+          <w:szCs w:val="26"/>
+        </w:rPr>
+        <w:t>Based on this OUI, what is the name of the vendor?</w:t>
+      </w:r>
+      <w:r>
+        <w:rPr>
+          <w:rFonts w:ascii="Helvetica" w:hAnsi="Helvetica" w:cs="Times New Roman"/>
+          <w:color w:val="222222"/>
+          <w:sz w:val="26"/>
+          <w:szCs w:val="26"/>
+        </w:rPr>
+        <w:br/>
+      </w:r>
+      <w:r>
+        <w:rPr>
+          <w:rFonts w:ascii="Helvetica" w:hAnsi="Helvetica" w:cs="Times New Roman"/>
           <w:noProof/>
           <w:color w:val="222222"/>
           <w:sz w:val="26"/>
           <w:szCs w:val="26"/>
         </w:rPr>
-        <w:t>________________________________________________________________________</w:t>
+        <w:t xml:space="preserve">Ans: </w:t>
+      </w:r>
+      <w:r>
+        <w:t>Cisco Systems, Inc</w:t>
       </w:r>
     </w:p>
     <w:p>
@@ -4740,7 +5001,27 @@
           <w:sz w:val="26"/>
           <w:szCs w:val="26"/>
         </w:rPr>
-        <w:t>Based on this OUI, what is the name of the vendor?</w:t>
+        <w:t xml:space="preserve">What does </w:t>
+      </w:r>
+      <w:proofErr w:type="spellStart"/>
+      <w:r>
+        <w:rPr>
+          <w:rFonts w:ascii="Helvetica" w:eastAsia="Times New Roman" w:hAnsi="Helvetica" w:cs="Times New Roman"/>
+          <w:color w:val="222222"/>
+          <w:sz w:val="26"/>
+          <w:szCs w:val="26"/>
+        </w:rPr>
+        <w:t>bia</w:t>
+      </w:r>
+      <w:proofErr w:type="spellEnd"/>
+      <w:r>
+        <w:rPr>
+          <w:rFonts w:ascii="Helvetica" w:eastAsia="Times New Roman" w:hAnsi="Helvetica" w:cs="Times New Roman"/>
+          <w:color w:val="222222"/>
+          <w:sz w:val="26"/>
+          <w:szCs w:val="26"/>
+        </w:rPr>
+        <w:t xml:space="preserve"> stand for?</w:t>
       </w:r>
       <w:r>
         <w:rPr>
@@ -4759,48 +5040,7 @@
           <w:sz w:val="26"/>
           <w:szCs w:val="26"/>
         </w:rPr>
-        <w:t>________________________________________________________________________</w:t>
-      </w:r>
-    </w:p>
-    <w:p>
-      <w:pPr>
-        <w:shd w:val="clear" w:color="auto" w:fill="FFFFFF"/>
-        <w:spacing w:after="0" w:line="240" w:lineRule="auto"/>
-        <w:textAlignment w:val="baseline"/>
-        <w:rPr>
-          <w:rFonts w:ascii="Helvetica" w:eastAsia="Times New Roman" w:hAnsi="Helvetica" w:cs="Times New Roman"/>
-          <w:color w:val="222222"/>
-          <w:sz w:val="26"/>
-          <w:szCs w:val="26"/>
-        </w:rPr>
-      </w:pPr>
-      <w:r>
-        <w:rPr>
-          <w:rFonts w:ascii="Helvetica" w:eastAsia="Times New Roman" w:hAnsi="Helvetica" w:cs="Times New Roman"/>
-          <w:color w:val="222222"/>
-          <w:sz w:val="26"/>
-          <w:szCs w:val="26"/>
-        </w:rPr>
-        <w:t>What does bia stand for?</w:t>
-      </w:r>
-      <w:r>
-        <w:rPr>
-          <w:rFonts w:ascii="Helvetica" w:eastAsia="Times New Roman" w:hAnsi="Helvetica" w:cs="Times New Roman"/>
-          <w:color w:val="222222"/>
-          <w:sz w:val="26"/>
-          <w:szCs w:val="26"/>
-        </w:rPr>
-        <w:br/>
-      </w:r>
-      <w:r>
-        <w:rPr>
-          <w:rFonts w:ascii="Helvetica" w:eastAsia="Times New Roman" w:hAnsi="Helvetica" w:cs="Times New Roman"/>
-          <w:noProof/>
-          <w:color w:val="222222"/>
-          <w:sz w:val="26"/>
-          <w:szCs w:val="26"/>
-        </w:rPr>
-        <w:t>________________________________________________________________________</w:t>
+        <w:t xml:space="preserve">Ans: </w:t>
       </w:r>
     </w:p>
     <w:p>
@@ -4894,17 +5134,9 @@
           <w:szCs w:val="26"/>
           <w:bdr w:val="none" w:sz="0" w:space="0" w:color="auto" w:frame="1"/>
         </w:rPr>
-        <w:t>show arp</w:t>
-      </w:r>
-      <w:r>
-        <w:rPr>
-          <w:rFonts w:ascii="Helvetica" w:eastAsia="Times New Roman" w:hAnsi="Helvetica" w:cs="Times New Roman"/>
-          <w:color w:val="222222"/>
-          <w:sz w:val="26"/>
-          <w:szCs w:val="26"/>
-        </w:rPr>
-        <w:t> command. Use the </w:t>
-      </w:r>
+        <w:t xml:space="preserve">show </w:t>
+      </w:r>
+      <w:proofErr w:type="spellStart"/>
       <w:r>
         <w:rPr>
           <w:rFonts w:ascii="inherit" w:eastAsia="Times New Roman" w:hAnsi="inherit" w:cs="Times New Roman"/>
@@ -4915,8 +5147,44 @@
           <w:szCs w:val="26"/>
           <w:bdr w:val="none" w:sz="0" w:space="0" w:color="auto" w:frame="1"/>
         </w:rPr>
-        <w:t>show arp</w:t>
-      </w:r>
+        <w:t>arp</w:t>
+      </w:r>
+      <w:proofErr w:type="spellEnd"/>
+      <w:r>
+        <w:rPr>
+          <w:rFonts w:ascii="Helvetica" w:eastAsia="Times New Roman" w:hAnsi="Helvetica" w:cs="Times New Roman"/>
+          <w:color w:val="222222"/>
+          <w:sz w:val="26"/>
+          <w:szCs w:val="26"/>
+        </w:rPr>
+        <w:t> command. Use the </w:t>
+      </w:r>
+      <w:r>
+        <w:rPr>
+          <w:rFonts w:ascii="inherit" w:eastAsia="Times New Roman" w:hAnsi="inherit" w:cs="Times New Roman"/>
+          <w:b/>
+          <w:bCs/>
+          <w:color w:val="222222"/>
+          <w:sz w:val="26"/>
+          <w:szCs w:val="26"/>
+          <w:bdr w:val="none" w:sz="0" w:space="0" w:color="auto" w:frame="1"/>
+        </w:rPr>
+        <w:t xml:space="preserve">show </w:t>
+      </w:r>
+      <w:proofErr w:type="spellStart"/>
+      <w:r>
+        <w:rPr>
+          <w:rFonts w:ascii="inherit" w:eastAsia="Times New Roman" w:hAnsi="inherit" w:cs="Times New Roman"/>
+          <w:b/>
+          <w:bCs/>
+          <w:color w:val="222222"/>
+          <w:sz w:val="26"/>
+          <w:szCs w:val="26"/>
+          <w:bdr w:val="none" w:sz="0" w:space="0" w:color="auto" w:frame="1"/>
+        </w:rPr>
+        <w:t>arp</w:t>
+      </w:r>
+      <w:proofErr w:type="spellEnd"/>
       <w:r>
         <w:rPr>
           <w:rFonts w:ascii="Helvetica" w:eastAsia="Times New Roman" w:hAnsi="Helvetica" w:cs="Times New Roman"/>
@@ -4982,47 +5250,78 @@
           <w:sz w:val="18"/>
           <w:szCs w:val="18"/>
         </w:rPr>
-        <w:t>S1# show arp</w:t>
-      </w:r>
-    </w:p>
-    <w:p>
-      <w:pPr>
-        <w:shd w:val="clear" w:color="auto" w:fill="777777"/>
-        <w:tabs>
-          <w:tab w:val="left" w:pos="916"/>
-          <w:tab w:val="left" w:pos="1832"/>
-          <w:tab w:val="left" w:pos="2748"/>
-          <w:tab w:val="left" w:pos="3664"/>
-          <w:tab w:val="left" w:pos="4580"/>
-          <w:tab w:val="left" w:pos="5496"/>
-          <w:tab w:val="left" w:pos="6412"/>
-          <w:tab w:val="left" w:pos="7328"/>
-          <w:tab w:val="left" w:pos="8244"/>
-          <w:tab w:val="left" w:pos="9160"/>
-          <w:tab w:val="left" w:pos="10076"/>
-          <w:tab w:val="left" w:pos="10992"/>
-          <w:tab w:val="left" w:pos="11908"/>
-          <w:tab w:val="left" w:pos="12824"/>
-          <w:tab w:val="left" w:pos="13740"/>
-          <w:tab w:val="left" w:pos="14656"/>
-        </w:tabs>
-        <w:spacing w:before="225" w:after="225" w:line="312" w:lineRule="atLeast"/>
-        <w:textAlignment w:val="baseline"/>
-        <w:rPr>
-          <w:rFonts w:ascii="Courier New" w:eastAsia="Times New Roman" w:hAnsi="Courier New" w:cs="Courier New"/>
-          <w:color w:val="FFFFFF"/>
-          <w:sz w:val="18"/>
-          <w:szCs w:val="18"/>
-        </w:rPr>
-      </w:pPr>
-      <w:r>
-        <w:rPr>
-          <w:rFonts w:ascii="Courier New" w:eastAsia="Times New Roman" w:hAnsi="Courier New" w:cs="Courier New"/>
-          <w:color w:val="FFFFFF"/>
-          <w:sz w:val="18"/>
-          <w:szCs w:val="18"/>
-        </w:rPr>
-        <w:t>Protocol  Address          Age (min)  Hardware Addr   Type   Interface</w:t>
+        <w:t xml:space="preserve">S1# show </w:t>
+      </w:r>
+      <w:proofErr w:type="spellStart"/>
+      <w:r>
+        <w:rPr>
+          <w:rFonts w:ascii="Courier New" w:eastAsia="Times New Roman" w:hAnsi="Courier New" w:cs="Courier New"/>
+          <w:color w:val="FFFFFF"/>
+          <w:sz w:val="18"/>
+          <w:szCs w:val="18"/>
+        </w:rPr>
+        <w:t>arp</w:t>
+      </w:r>
+      <w:proofErr w:type="spellEnd"/>
+    </w:p>
+    <w:p>
+      <w:pPr>
+        <w:shd w:val="clear" w:color="auto" w:fill="777777"/>
+        <w:tabs>
+          <w:tab w:val="left" w:pos="916"/>
+          <w:tab w:val="left" w:pos="1832"/>
+          <w:tab w:val="left" w:pos="2748"/>
+          <w:tab w:val="left" w:pos="3664"/>
+          <w:tab w:val="left" w:pos="4580"/>
+          <w:tab w:val="left" w:pos="5496"/>
+          <w:tab w:val="left" w:pos="6412"/>
+          <w:tab w:val="left" w:pos="7328"/>
+          <w:tab w:val="left" w:pos="8244"/>
+          <w:tab w:val="left" w:pos="9160"/>
+          <w:tab w:val="left" w:pos="10076"/>
+          <w:tab w:val="left" w:pos="10992"/>
+          <w:tab w:val="left" w:pos="11908"/>
+          <w:tab w:val="left" w:pos="12824"/>
+          <w:tab w:val="left" w:pos="13740"/>
+          <w:tab w:val="left" w:pos="14656"/>
+        </w:tabs>
+        <w:spacing w:before="225" w:after="225" w:line="312" w:lineRule="atLeast"/>
+        <w:textAlignment w:val="baseline"/>
+        <w:rPr>
+          <w:rFonts w:ascii="Courier New" w:eastAsia="Times New Roman" w:hAnsi="Courier New" w:cs="Courier New"/>
+          <w:color w:val="FFFFFF"/>
+          <w:sz w:val="18"/>
+          <w:szCs w:val="18"/>
+        </w:rPr>
+      </w:pPr>
+      <w:r>
+        <w:rPr>
+          <w:rFonts w:ascii="Courier New" w:eastAsia="Times New Roman" w:hAnsi="Courier New" w:cs="Courier New"/>
+          <w:color w:val="FFFFFF"/>
+          <w:sz w:val="18"/>
+          <w:szCs w:val="18"/>
+        </w:rPr>
+        <w:t xml:space="preserve">Protocol  Address          Age (min)  Hardware </w:t>
+      </w:r>
+      <w:proofErr w:type="spellStart"/>
+      <w:r>
+        <w:rPr>
+          <w:rFonts w:ascii="Courier New" w:eastAsia="Times New Roman" w:hAnsi="Courier New" w:cs="Courier New"/>
+          <w:color w:val="FFFFFF"/>
+          <w:sz w:val="18"/>
+          <w:szCs w:val="18"/>
+        </w:rPr>
+        <w:t>Addr</w:t>
+      </w:r>
+      <w:proofErr w:type="spellEnd"/>
+      <w:r>
+        <w:rPr>
+          <w:rFonts w:ascii="Courier New" w:eastAsia="Times New Roman" w:hAnsi="Courier New" w:cs="Courier New"/>
+          <w:color w:val="FFFFFF"/>
+          <w:sz w:val="18"/>
+          <w:szCs w:val="18"/>
+        </w:rPr>
+        <w:t xml:space="preserve">   Type   Interface</w:t>
       </w:r>
     </w:p>
     <w:p>
@@ -5496,14 +5795,25 @@
           <w:szCs w:val="18"/>
         </w:rPr>
       </w:pPr>
-      <w:r>
-        <w:rPr>
-          <w:rFonts w:ascii="Courier New" w:eastAsia="Times New Roman" w:hAnsi="Courier New" w:cs="Courier New"/>
-          <w:color w:val="FFFFFF"/>
-          <w:sz w:val="18"/>
-          <w:szCs w:val="18"/>
-        </w:rPr>
-        <w:t>Vlan    Mac Address       Type        Ports</w:t>
+      <w:proofErr w:type="spellStart"/>
+      <w:r>
+        <w:rPr>
+          <w:rFonts w:ascii="Courier New" w:eastAsia="Times New Roman" w:hAnsi="Courier New" w:cs="Courier New"/>
+          <w:color w:val="FFFFFF"/>
+          <w:sz w:val="18"/>
+          <w:szCs w:val="18"/>
+        </w:rPr>
+        <w:t>Vlan</w:t>
+      </w:r>
+      <w:proofErr w:type="spellEnd"/>
+      <w:r>
+        <w:rPr>
+          <w:rFonts w:ascii="Courier New" w:eastAsia="Times New Roman" w:hAnsi="Courier New" w:cs="Courier New"/>
+          <w:color w:val="FFFFFF"/>
+          <w:sz w:val="18"/>
+          <w:szCs w:val="18"/>
+        </w:rPr>
+        <w:t xml:space="preserve">    Mac Address       Type        Ports</w:t>
       </w:r>
     </w:p>
     <w:p>
@@ -6343,7 +6653,27 @@
           <w:sz w:val="18"/>
           <w:szCs w:val="18"/>
         </w:rPr>
-        <w:t xml:space="preserve"> All    ffff.ffff.ffff    STATIC      CPU</w:t>
+        <w:t xml:space="preserve"> All    </w:t>
+      </w:r>
+      <w:proofErr w:type="spellStart"/>
+      <w:r>
+        <w:rPr>
+          <w:rFonts w:ascii="Courier New" w:eastAsia="Times New Roman" w:hAnsi="Courier New" w:cs="Courier New"/>
+          <w:color w:val="FFFFFF"/>
+          <w:sz w:val="18"/>
+          <w:szCs w:val="18"/>
+        </w:rPr>
+        <w:t>ffff.ffff.ffff</w:t>
+      </w:r>
+      <w:proofErr w:type="spellEnd"/>
+      <w:r>
+        <w:rPr>
+          <w:rFonts w:ascii="Courier New" w:eastAsia="Times New Roman" w:hAnsi="Courier New" w:cs="Courier New"/>
+          <w:color w:val="FFFFFF"/>
+          <w:sz w:val="18"/>
+          <w:szCs w:val="18"/>
+        </w:rPr>
+        <w:t xml:space="preserve">    STATIC      CPU</w:t>
       </w:r>
     </w:p>
     <w:p>

</xml_diff>